<commit_message>
Fix problem #2 for real this time
</commit_message>
<xml_diff>
--- a/t4/Docs/Teste de Software T4.docx
+++ b/t4/Docs/Teste de Software T4.docx
@@ -51,10 +51,10 @@
       </w:tblPr>
       <w:tblGrid>
         <w:gridCol w:w="328"/>
-        <w:gridCol w:w="1966"/>
+        <w:gridCol w:w="1971"/>
         <w:gridCol w:w="1668"/>
-        <w:gridCol w:w="3050"/>
-        <w:gridCol w:w="4058"/>
+        <w:gridCol w:w="3023"/>
+        <w:gridCol w:w="4080"/>
       </w:tblGrid>
       <w:tr>
         <w:tc>
@@ -224,16 +224,20 @@
               <w:rPr>
                 <w:lang w:val="pt-BR"/>
               </w:rPr>
-              <w:t xml:space="preserve">O índice do campo começava com 1 em vez de 0. Então se o primeiro campo está faltando em vez de reportar a falha no índice 0 ele reportava no índice </w:t>
-            </w:r>
-            <w:proofErr w:type="gramStart"/>
-            <w:r>
-              <w:rPr>
-                <w:lang w:val="pt-BR"/>
-              </w:rPr>
-              <w:t>10 .</w:t>
-            </w:r>
-            <w:proofErr w:type="gramEnd"/>
+              <w:t>O índice do campo começava com 1 em vez de 0. Então se o primeiro campo está faltando em vez de reportar a falha no índice 0</w:t>
+            </w:r>
+            <w:r>
+              <w:rPr>
+                <w:lang w:val="pt-BR"/>
+              </w:rPr>
+              <w:t xml:space="preserve"> ele reportava no índice 10</w:t>
+            </w:r>
+            <w:r>
+              <w:rPr>
+                <w:lang w:val="pt-BR"/>
+              </w:rPr>
+              <w:t>.</w:t>
+            </w:r>
           </w:p>
         </w:tc>
         <w:tc>
@@ -336,13 +340,13 @@
           <w:p>
             <w:pPr>
               <w:rPr>
-                <w:rFonts w:ascii="Consolas" w:hAnsi="Consolas"/>
-                <w:lang w:val="pt-BR"/>
-              </w:rPr>
-            </w:pPr>
-            <w:r>
-              <w:rPr>
-                <w:rFonts w:ascii="Consolas" w:hAnsi="Consolas"/>
+                <w:rFonts w:cstheme="minorHAnsi"/>
+                <w:lang w:val="pt-BR"/>
+              </w:rPr>
+            </w:pPr>
+            <w:r>
+              <w:rPr>
+                <w:rFonts w:cstheme="minorHAnsi"/>
                 <w:lang w:val="pt-BR"/>
               </w:rPr>
               <w:t>Não falha mais</w:t>
@@ -412,6 +416,7 @@
           <w:p>
             <w:pPr>
               <w:rPr>
+                <w:rFonts w:ascii="Consolas" w:hAnsi="Consolas"/>
                 <w:lang w:val="pt-BR"/>
               </w:rPr>
             </w:pPr>
@@ -445,7 +450,50 @@
               <w:rPr>
                 <w:lang w:val="pt-BR"/>
               </w:rPr>
-              <w:t xml:space="preserve">. Após uma segunda lida no script de teste foi observada uma falha no mesmo. Em vez de usar um </w:t>
+              <w:t xml:space="preserve">. </w:t>
+            </w:r>
+            <w:r>
+              <w:rPr>
+                <w:lang w:val="pt-BR"/>
+              </w:rPr>
+              <w:t>Supus que o</w:t>
+            </w:r>
+            <w:r>
+              <w:rPr>
+                <w:lang w:val="pt-BR"/>
+              </w:rPr>
+              <w:t xml:space="preserve"> erro</w:t>
+            </w:r>
+            <w:r>
+              <w:rPr>
+                <w:lang w:val="pt-BR"/>
+              </w:rPr>
+              <w:t xml:space="preserve"> deveria esta</w:t>
+            </w:r>
+            <w:r>
+              <w:rPr>
+                <w:lang w:val="pt-BR"/>
+              </w:rPr>
+              <w:t>r no teste em si. Não encontrei</w:t>
+            </w:r>
+            <w:r>
+              <w:rPr>
+                <w:lang w:val="pt-BR"/>
+              </w:rPr>
+              <w:t xml:space="preserve"> </w:t>
+            </w:r>
+            <w:r>
+              <w:rPr>
+                <w:lang w:val="pt-BR"/>
+              </w:rPr>
+              <w:t xml:space="preserve">erros no script de teste. Olhando o módulo TST_XMSG, especificadamente a parte que trata do comando </w:t>
+            </w:r>
+            <w:r>
+              <w:rPr>
+                <w:rFonts w:ascii="Consolas" w:hAnsi="Consolas"/>
+                <w:lang w:val="pt-BR"/>
+              </w:rPr>
+              <w:t>=</w:t>
             </w:r>
             <w:proofErr w:type="spellStart"/>
             <w:r>
@@ -453,14 +501,28 @@
                 <w:rFonts w:ascii="Consolas" w:hAnsi="Consolas"/>
                 <w:lang w:val="pt-BR"/>
               </w:rPr>
-              <w:t>stringpointerfield</w:t>
+              <w:t>AddStringItem</w:t>
             </w:r>
             <w:proofErr w:type="spellEnd"/>
-            <w:r>
-              <w:rPr>
-                <w:lang w:val="pt-BR"/>
-              </w:rPr>
-              <w:t xml:space="preserve"> para adicionar o campo string era usado um </w:t>
+          </w:p>
+          <w:p>
+            <w:pPr>
+              <w:rPr>
+                <w:lang w:val="pt-BR"/>
+              </w:rPr>
+            </w:pPr>
+            <w:r>
+              <w:rPr>
+                <w:lang w:val="pt-BR"/>
+              </w:rPr>
+              <w:t>Vi que após o tratamento do comando ele insere o campo com um índice errado</w:t>
+            </w:r>
+            <w:r>
+              <w:rPr>
+                <w:rFonts w:ascii="Consolas" w:hAnsi="Consolas"/>
+                <w:lang w:val="pt-BR"/>
+              </w:rPr>
+              <w:t xml:space="preserve"> (</w:t>
             </w:r>
             <w:proofErr w:type="spellStart"/>
             <w:r>
@@ -468,9 +530,45 @@
                 <w:rFonts w:ascii="Consolas" w:hAnsi="Consolas"/>
                 <w:lang w:val="pt-BR"/>
               </w:rPr>
-              <w:t>charvaluefield</w:t>
+              <w:t>inxItem</w:t>
             </w:r>
             <w:proofErr w:type="spellEnd"/>
+            <w:r>
+              <w:rPr>
+                <w:rFonts w:ascii="Consolas" w:hAnsi="Consolas"/>
+                <w:lang w:val="pt-BR"/>
+              </w:rPr>
+              <w:t xml:space="preserve"> + 1</w:t>
+            </w:r>
+            <w:r>
+              <w:rPr>
+                <w:rFonts w:ascii="Consolas" w:hAnsi="Consolas"/>
+                <w:lang w:val="pt-BR"/>
+              </w:rPr>
+              <w:t>)</w:t>
+            </w:r>
+            <w:r>
+              <w:rPr>
+                <w:lang w:val="pt-BR"/>
+              </w:rPr>
+              <w:t xml:space="preserve"> em vez de só </w:t>
+            </w:r>
+            <w:proofErr w:type="spellStart"/>
+            <w:r>
+              <w:rPr>
+                <w:rFonts w:ascii="Consolas" w:hAnsi="Consolas"/>
+                <w:lang w:val="pt-BR"/>
+              </w:rPr>
+              <w:t>inxItem</w:t>
+            </w:r>
+            <w:proofErr w:type="spellEnd"/>
+            <w:r>
+              <w:rPr>
+                <w:rFonts w:ascii="Consolas" w:hAnsi="Consolas"/>
+                <w:lang w:val="pt-BR"/>
+              </w:rPr>
+              <w:t>.</w:t>
+            </w:r>
           </w:p>
         </w:tc>
         <w:tc>
@@ -584,10 +682,17 @@
             </w:pPr>
             <w:r>
               <w:rPr>
-                <w:rFonts w:ascii="Consolas" w:hAnsi="Consolas"/>
-                <w:lang w:val="pt-BR"/>
-              </w:rPr>
-              <w:t>Não falha mais</w:t>
+                <w:lang w:val="pt-BR"/>
+              </w:rPr>
+              <w:t>Não falha</w:t>
+            </w:r>
+            <w:bookmarkStart w:id="0" w:name="_GoBack"/>
+            <w:bookmarkEnd w:id="0"/>
+            <w:r>
+              <w:rPr>
+                <w:lang w:val="pt-BR"/>
+              </w:rPr>
+              <w:t xml:space="preserve"> mais</w:t>
             </w:r>
           </w:p>
         </w:tc>
@@ -909,8 +1014,6 @@
           <w:lang w:val="pt-BR"/>
         </w:rPr>
       </w:pPr>
-      <w:bookmarkStart w:id="0" w:name="_GoBack"/>
-      <w:bookmarkEnd w:id="0"/>
     </w:p>
     <w:sectPr>
       <w:pgSz w:w="12240" w:h="15840"/>

</xml_diff>

<commit_message>
Fix problem 1 and 2
</commit_message>
<xml_diff>
--- a/t4/Docs/Teste de Software T4.docx
+++ b/t4/Docs/Teste de Software T4.docx
@@ -1,6 +1,6 @@
 
 <file path=word/document.xml><?xml version="1.0" encoding="utf-8"?>
-<w:document xmlns:wpc="http://schemas.microsoft.com/office/word/2010/wordprocessingCanvas" xmlns:cx="http://schemas.microsoft.com/office/drawing/2014/chartex" xmlns:mc="http://schemas.openxmlformats.org/markup-compatibility/2006" xmlns:o="urn:schemas-microsoft-com:office:office" xmlns:r="http://schemas.openxmlformats.org/officeDocument/2006/relationships" xmlns:m="http://schemas.openxmlformats.org/officeDocument/2006/math" xmlns:v="urn:schemas-microsoft-com:vml" xmlns:wp14="http://schemas.microsoft.com/office/word/2010/wordprocessingDrawing" xmlns:wp="http://schemas.openxmlformats.org/drawingml/2006/wordprocessingDrawing" xmlns:w10="urn:schemas-microsoft-com:office:word" xmlns:w="http://schemas.openxmlformats.org/wordprocessingml/2006/main" xmlns:w14="http://schemas.microsoft.com/office/word/2010/wordml" xmlns:w15="http://schemas.microsoft.com/office/word/2012/wordml" xmlns:w16se="http://schemas.microsoft.com/office/word/2015/wordml/symex" xmlns:wpg="http://schemas.microsoft.com/office/word/2010/wordprocessingGroup" xmlns:wpi="http://schemas.microsoft.com/office/word/2010/wordprocessingInk" xmlns:wne="http://schemas.microsoft.com/office/word/2006/wordml" xmlns:wps="http://schemas.microsoft.com/office/word/2010/wordprocessingShape" mc:Ignorable="w14 w15 w16se wp14">
+<w:document xmlns:wpc="http://schemas.microsoft.com/office/word/2010/wordprocessingCanvas" xmlns:cx="http://schemas.microsoft.com/office/drawing/2014/chartex" xmlns:cx1="http://schemas.microsoft.com/office/drawing/2015/9/8/chartex" xmlns:cx2="http://schemas.microsoft.com/office/drawing/2015/10/21/chartex" xmlns:cx3="http://schemas.microsoft.com/office/drawing/2016/5/9/chartex" xmlns:cx4="http://schemas.microsoft.com/office/drawing/2016/5/10/chartex" xmlns:cx5="http://schemas.microsoft.com/office/drawing/2016/5/11/chartex" xmlns:cx6="http://schemas.microsoft.com/office/drawing/2016/5/12/chartex" xmlns:cx7="http://schemas.microsoft.com/office/drawing/2016/5/13/chartex" xmlns:cx8="http://schemas.microsoft.com/office/drawing/2016/5/14/chartex" xmlns:mc="http://schemas.openxmlformats.org/markup-compatibility/2006" xmlns:aink="http://schemas.microsoft.com/office/drawing/2016/ink" xmlns:am3d="http://schemas.microsoft.com/office/drawing/2017/model3d" xmlns:o="urn:schemas-microsoft-com:office:office" xmlns:r="http://schemas.openxmlformats.org/officeDocument/2006/relationships" xmlns:m="http://schemas.openxmlformats.org/officeDocument/2006/math" xmlns:v="urn:schemas-microsoft-com:vml" xmlns:wp14="http://schemas.microsoft.com/office/word/2010/wordprocessingDrawing" xmlns:wp="http://schemas.openxmlformats.org/drawingml/2006/wordprocessingDrawing" xmlns:w10="urn:schemas-microsoft-com:office:word" xmlns:w="http://schemas.openxmlformats.org/wordprocessingml/2006/main" xmlns:w14="http://schemas.microsoft.com/office/word/2010/wordml" xmlns:w15="http://schemas.microsoft.com/office/word/2012/wordml" xmlns:w16se="http://schemas.microsoft.com/office/word/2015/wordml/symex" xmlns:wpg="http://schemas.microsoft.com/office/word/2010/wordprocessingGroup" xmlns:wpi="http://schemas.microsoft.com/office/word/2010/wordprocessingInk" xmlns:wne="http://schemas.microsoft.com/office/word/2006/wordml" xmlns:wps="http://schemas.microsoft.com/office/word/2010/wordprocessingShape" mc:Ignorable="w14 w15 w16se wp14">
   <w:body>
     <w:p>
       <w:pPr>
@@ -42,6 +42,867 @@
         <w:t>Eliminação de defeitos</w:t>
       </w:r>
     </w:p>
+    <w:tbl>
+      <w:tblPr>
+        <w:tblStyle w:val="TableGrid"/>
+        <w:tblW w:w="11070" w:type="dxa"/>
+        <w:tblInd w:w="-815" w:type="dxa"/>
+        <w:tblLook w:val="04A0" w:firstRow="1" w:lastRow="0" w:firstColumn="1" w:lastColumn="0" w:noHBand="0" w:noVBand="1"/>
+      </w:tblPr>
+      <w:tblGrid>
+        <w:gridCol w:w="328"/>
+        <w:gridCol w:w="1966"/>
+        <w:gridCol w:w="1668"/>
+        <w:gridCol w:w="3050"/>
+        <w:gridCol w:w="4058"/>
+      </w:tblGrid>
+      <w:tr>
+        <w:tc>
+          <w:tcPr>
+            <w:tcW w:w="328" w:type="dxa"/>
+          </w:tcPr>
+          <w:p>
+            <w:pPr>
+              <w:rPr>
+                <w:lang w:val="pt-BR"/>
+              </w:rPr>
+            </w:pPr>
+            <w:r>
+              <w:rPr>
+                <w:lang w:val="pt-BR"/>
+              </w:rPr>
+              <w:t>#</w:t>
+            </w:r>
+          </w:p>
+        </w:tc>
+        <w:tc>
+          <w:tcPr>
+            <w:tcW w:w="2024" w:type="dxa"/>
+          </w:tcPr>
+          <w:p>
+            <w:pPr>
+              <w:rPr>
+                <w:lang w:val="pt-BR"/>
+              </w:rPr>
+            </w:pPr>
+            <w:r>
+              <w:rPr>
+                <w:lang w:val="pt-BR"/>
+              </w:rPr>
+              <w:t>Descrição</w:t>
+            </w:r>
+          </w:p>
+        </w:tc>
+        <w:tc>
+          <w:tcPr>
+            <w:tcW w:w="1338" w:type="dxa"/>
+          </w:tcPr>
+          <w:p>
+            <w:pPr>
+              <w:rPr>
+                <w:lang w:val="pt-BR"/>
+              </w:rPr>
+            </w:pPr>
+            <w:r>
+              <w:rPr>
+                <w:lang w:val="pt-BR"/>
+              </w:rPr>
+              <w:t>Estratégia</w:t>
+            </w:r>
+          </w:p>
+        </w:tc>
+        <w:tc>
+          <w:tcPr>
+            <w:tcW w:w="3102" w:type="dxa"/>
+          </w:tcPr>
+          <w:p>
+            <w:pPr>
+              <w:rPr>
+                <w:lang w:val="pt-BR"/>
+              </w:rPr>
+            </w:pPr>
+            <w:r>
+              <w:rPr>
+                <w:lang w:val="pt-BR"/>
+              </w:rPr>
+              <w:t>Diagnose</w:t>
+            </w:r>
+          </w:p>
+        </w:tc>
+        <w:tc>
+          <w:tcPr>
+            <w:tcW w:w="4278" w:type="dxa"/>
+          </w:tcPr>
+          <w:p>
+            <w:pPr>
+              <w:rPr>
+                <w:lang w:val="pt-BR"/>
+              </w:rPr>
+            </w:pPr>
+            <w:r>
+              <w:rPr>
+                <w:lang w:val="pt-BR"/>
+              </w:rPr>
+              <w:t>Resultado</w:t>
+            </w:r>
+          </w:p>
+        </w:tc>
+      </w:tr>
+      <w:tr>
+        <w:tc>
+          <w:tcPr>
+            <w:tcW w:w="328" w:type="dxa"/>
+          </w:tcPr>
+          <w:p>
+            <w:pPr>
+              <w:rPr>
+                <w:lang w:val="pt-BR"/>
+              </w:rPr>
+            </w:pPr>
+            <w:r>
+              <w:rPr>
+                <w:lang w:val="pt-BR"/>
+              </w:rPr>
+              <w:t>1</w:t>
+            </w:r>
+          </w:p>
+        </w:tc>
+        <w:tc>
+          <w:tcPr>
+            <w:tcW w:w="2024" w:type="dxa"/>
+          </w:tcPr>
+          <w:p>
+            <w:pPr>
+              <w:rPr>
+                <w:lang w:val="pt-BR"/>
+              </w:rPr>
+            </w:pPr>
+            <w:r>
+              <w:rPr>
+                <w:lang w:val="pt-BR"/>
+              </w:rPr>
+              <w:t xml:space="preserve">Módulo de XMSG estava reportando a falta de um campo com o índice errado. </w:t>
+            </w:r>
+          </w:p>
+        </w:tc>
+        <w:tc>
+          <w:tcPr>
+            <w:tcW w:w="1338" w:type="dxa"/>
+          </w:tcPr>
+          <w:p>
+            <w:pPr>
+              <w:rPr>
+                <w:lang w:val="pt-BR"/>
+              </w:rPr>
+            </w:pPr>
+            <w:r>
+              <w:rPr>
+                <w:lang w:val="pt-BR"/>
+              </w:rPr>
+              <w:t xml:space="preserve">Ler parte do código que trata os campos no </w:t>
+            </w:r>
+            <w:r>
+              <w:rPr>
+                <w:rFonts w:ascii="Consolas" w:hAnsi="Consolas"/>
+                <w:lang w:val="pt-BR"/>
+              </w:rPr>
+              <w:t>XMESSAGE.CPP</w:t>
+            </w:r>
+          </w:p>
+        </w:tc>
+        <w:tc>
+          <w:tcPr>
+            <w:tcW w:w="3102" w:type="dxa"/>
+          </w:tcPr>
+          <w:p>
+            <w:pPr>
+              <w:rPr>
+                <w:lang w:val="pt-BR"/>
+              </w:rPr>
+            </w:pPr>
+            <w:r>
+              <w:rPr>
+                <w:lang w:val="pt-BR"/>
+              </w:rPr>
+              <w:t xml:space="preserve">O índice do campo começava com 1 em vez de 0. Então se o primeiro campo está faltando em vez de reportar a falha no índice 0 ele reportava no índice </w:t>
+            </w:r>
+            <w:proofErr w:type="gramStart"/>
+            <w:r>
+              <w:rPr>
+                <w:lang w:val="pt-BR"/>
+              </w:rPr>
+              <w:t>10 .</w:t>
+            </w:r>
+            <w:proofErr w:type="gramEnd"/>
+          </w:p>
+        </w:tc>
+        <w:tc>
+          <w:tcPr>
+            <w:tcW w:w="4278" w:type="dxa"/>
+          </w:tcPr>
+          <w:p>
+            <w:pPr>
+              <w:rPr>
+                <w:lang w:val="pt-BR"/>
+              </w:rPr>
+            </w:pPr>
+            <w:r>
+              <w:rPr>
+                <w:lang w:val="pt-BR"/>
+              </w:rPr>
+              <w:t>O teste:</w:t>
+            </w:r>
+          </w:p>
+          <w:p>
+            <w:pPr>
+              <w:rPr>
+                <w:rFonts w:ascii="Consolas" w:hAnsi="Consolas"/>
+                <w:lang w:val="pt-BR"/>
+              </w:rPr>
+            </w:pPr>
+            <w:r>
+              <w:rPr>
+                <w:rFonts w:ascii="Consolas" w:hAnsi="Consolas"/>
+                <w:lang w:val="pt-BR"/>
+              </w:rPr>
+              <w:t xml:space="preserve">== assemble </w:t>
+            </w:r>
+            <w:proofErr w:type="spellStart"/>
+            <w:r>
+              <w:rPr>
+                <w:rFonts w:ascii="Consolas" w:hAnsi="Consolas"/>
+                <w:lang w:val="pt-BR"/>
+              </w:rPr>
+              <w:t>message</w:t>
+            </w:r>
+            <w:proofErr w:type="spellEnd"/>
+            <w:r>
+              <w:rPr>
+                <w:rFonts w:ascii="Consolas" w:hAnsi="Consolas"/>
+                <w:lang w:val="pt-BR"/>
+              </w:rPr>
+              <w:t xml:space="preserve"> </w:t>
+            </w:r>
+            <w:proofErr w:type="spellStart"/>
+            <w:r>
+              <w:rPr>
+                <w:rFonts w:ascii="Consolas" w:hAnsi="Consolas"/>
+                <w:lang w:val="pt-BR"/>
+              </w:rPr>
+              <w:t>with</w:t>
+            </w:r>
+            <w:proofErr w:type="spellEnd"/>
+            <w:r>
+              <w:rPr>
+                <w:rFonts w:ascii="Consolas" w:hAnsi="Consolas"/>
+                <w:lang w:val="pt-BR"/>
+              </w:rPr>
+              <w:t xml:space="preserve"> no </w:t>
+            </w:r>
+            <w:proofErr w:type="spellStart"/>
+            <w:r>
+              <w:rPr>
+                <w:rFonts w:ascii="Consolas" w:hAnsi="Consolas"/>
+                <w:lang w:val="pt-BR"/>
+              </w:rPr>
+              <w:t>parameter</w:t>
+            </w:r>
+            <w:proofErr w:type="spellEnd"/>
+            <w:r>
+              <w:rPr>
+                <w:rFonts w:ascii="Consolas" w:hAnsi="Consolas"/>
+                <w:lang w:val="pt-BR"/>
+              </w:rPr>
+              <w:t xml:space="preserve"> </w:t>
+            </w:r>
+            <w:proofErr w:type="spellStart"/>
+            <w:r>
+              <w:rPr>
+                <w:rFonts w:ascii="Consolas" w:hAnsi="Consolas"/>
+                <w:lang w:val="pt-BR"/>
+              </w:rPr>
+              <w:t>given</w:t>
+            </w:r>
+            <w:proofErr w:type="spellEnd"/>
+          </w:p>
+          <w:p>
+            <w:pPr>
+              <w:rPr>
+                <w:rFonts w:ascii="Consolas" w:hAnsi="Consolas"/>
+                <w:lang w:val="pt-BR"/>
+              </w:rPr>
+            </w:pPr>
+          </w:p>
+          <w:p>
+            <w:pPr>
+              <w:rPr>
+                <w:rFonts w:ascii="Consolas" w:hAnsi="Consolas"/>
+                <w:lang w:val="pt-BR"/>
+              </w:rPr>
+            </w:pPr>
+            <w:r>
+              <w:rPr>
+                <w:rFonts w:ascii="Consolas" w:hAnsi="Consolas"/>
+                <w:lang w:val="pt-BR"/>
+              </w:rPr>
+              <w:t>Não falha mais</w:t>
+            </w:r>
+          </w:p>
+        </w:tc>
+      </w:tr>
+      <w:tr>
+        <w:tc>
+          <w:tcPr>
+            <w:tcW w:w="328" w:type="dxa"/>
+          </w:tcPr>
+          <w:p>
+            <w:pPr>
+              <w:rPr>
+                <w:lang w:val="pt-BR"/>
+              </w:rPr>
+            </w:pPr>
+            <w:r>
+              <w:rPr>
+                <w:lang w:val="pt-BR"/>
+              </w:rPr>
+              <w:t>2</w:t>
+            </w:r>
+          </w:p>
+        </w:tc>
+        <w:tc>
+          <w:tcPr>
+            <w:tcW w:w="2024" w:type="dxa"/>
+          </w:tcPr>
+          <w:p>
+            <w:pPr>
+              <w:rPr>
+                <w:lang w:val="pt-BR"/>
+              </w:rPr>
+            </w:pPr>
+            <w:r>
+              <w:rPr>
+                <w:lang w:val="pt-BR"/>
+              </w:rPr>
+              <w:t>Teste de inserção de um campo tipo string estava falhando</w:t>
+            </w:r>
+          </w:p>
+        </w:tc>
+        <w:tc>
+          <w:tcPr>
+            <w:tcW w:w="1338" w:type="dxa"/>
+          </w:tcPr>
+          <w:p>
+            <w:pPr>
+              <w:rPr>
+                <w:lang w:val="pt-BR"/>
+              </w:rPr>
+            </w:pPr>
+            <w:r>
+              <w:rPr>
+                <w:lang w:val="pt-BR"/>
+              </w:rPr>
+              <w:t>Ler a parte do código que trata com inserção de campos de string</w:t>
+            </w:r>
+          </w:p>
+        </w:tc>
+        <w:tc>
+          <w:tcPr>
+            <w:tcW w:w="3102" w:type="dxa"/>
+          </w:tcPr>
+          <w:p>
+            <w:pPr>
+              <w:rPr>
+                <w:lang w:val="pt-BR"/>
+              </w:rPr>
+            </w:pPr>
+            <w:r>
+              <w:rPr>
+                <w:lang w:val="pt-BR"/>
+              </w:rPr>
+              <w:t xml:space="preserve">Não foram observadas falhas nos arquivos </w:t>
+            </w:r>
+            <w:r>
+              <w:rPr>
+                <w:rFonts w:ascii="Consolas" w:hAnsi="Consolas"/>
+                <w:lang w:val="pt-BR"/>
+              </w:rPr>
+              <w:t>XMESSAGE.cpp</w:t>
+            </w:r>
+            <w:r>
+              <w:rPr>
+                <w:lang w:val="pt-BR"/>
+              </w:rPr>
+              <w:t xml:space="preserve"> ou </w:t>
+            </w:r>
+            <w:r>
+              <w:rPr>
+                <w:rFonts w:ascii="Consolas" w:hAnsi="Consolas"/>
+                <w:lang w:val="pt-BR"/>
+              </w:rPr>
+              <w:t>XMSGSTR.cpp</w:t>
+            </w:r>
+            <w:r>
+              <w:rPr>
+                <w:lang w:val="pt-BR"/>
+              </w:rPr>
+              <w:t xml:space="preserve">. Após uma segunda lida no script de teste foi observada uma falha no mesmo. Em vez de usar um </w:t>
+            </w:r>
+            <w:proofErr w:type="spellStart"/>
+            <w:r>
+              <w:rPr>
+                <w:rFonts w:ascii="Consolas" w:hAnsi="Consolas"/>
+                <w:lang w:val="pt-BR"/>
+              </w:rPr>
+              <w:t>stringpointerfield</w:t>
+            </w:r>
+            <w:proofErr w:type="spellEnd"/>
+            <w:r>
+              <w:rPr>
+                <w:lang w:val="pt-BR"/>
+              </w:rPr>
+              <w:t xml:space="preserve"> para adicionar o campo string era usado um </w:t>
+            </w:r>
+            <w:proofErr w:type="spellStart"/>
+            <w:r>
+              <w:rPr>
+                <w:rFonts w:ascii="Consolas" w:hAnsi="Consolas"/>
+                <w:lang w:val="pt-BR"/>
+              </w:rPr>
+              <w:t>charvaluefield</w:t>
+            </w:r>
+            <w:proofErr w:type="spellEnd"/>
+          </w:p>
+        </w:tc>
+        <w:tc>
+          <w:tcPr>
+            <w:tcW w:w="4278" w:type="dxa"/>
+          </w:tcPr>
+          <w:p>
+            <w:pPr>
+              <w:rPr>
+                <w:lang w:val="pt-BR"/>
+              </w:rPr>
+            </w:pPr>
+            <w:r>
+              <w:rPr>
+                <w:lang w:val="pt-BR"/>
+              </w:rPr>
+              <w:t xml:space="preserve">O teste: </w:t>
+            </w:r>
+          </w:p>
+          <w:p>
+            <w:pPr>
+              <w:rPr>
+                <w:rFonts w:ascii="Consolas" w:hAnsi="Consolas"/>
+                <w:lang w:val="pt-BR"/>
+              </w:rPr>
+            </w:pPr>
+            <w:r>
+              <w:rPr>
+                <w:rFonts w:ascii="Consolas" w:hAnsi="Consolas"/>
+                <w:lang w:val="pt-BR"/>
+              </w:rPr>
+              <w:t xml:space="preserve">== </w:t>
+            </w:r>
+            <w:proofErr w:type="spellStart"/>
+            <w:r>
+              <w:rPr>
+                <w:rFonts w:ascii="Consolas" w:hAnsi="Consolas"/>
+                <w:lang w:val="pt-BR"/>
+              </w:rPr>
+              <w:t>in</w:t>
+            </w:r>
+            <w:r>
+              <w:rPr>
+                <w:rFonts w:ascii="Consolas" w:hAnsi="Consolas"/>
+                <w:lang w:val="pt-BR"/>
+              </w:rPr>
+              <w:t>sert</w:t>
+            </w:r>
+            <w:proofErr w:type="spellEnd"/>
+            <w:r>
+              <w:rPr>
+                <w:rFonts w:ascii="Consolas" w:hAnsi="Consolas"/>
+                <w:lang w:val="pt-BR"/>
+              </w:rPr>
+              <w:t xml:space="preserve"> </w:t>
+            </w:r>
+            <w:proofErr w:type="spellStart"/>
+            <w:r>
+              <w:rPr>
+                <w:rFonts w:ascii="Consolas" w:hAnsi="Consolas"/>
+                <w:lang w:val="pt-BR"/>
+              </w:rPr>
+              <w:t>field</w:t>
+            </w:r>
+            <w:proofErr w:type="spellEnd"/>
+            <w:r>
+              <w:rPr>
+                <w:rFonts w:ascii="Consolas" w:hAnsi="Consolas"/>
+                <w:lang w:val="pt-BR"/>
+              </w:rPr>
+              <w:t xml:space="preserve"> </w:t>
+            </w:r>
+            <w:proofErr w:type="spellStart"/>
+            <w:r>
+              <w:rPr>
+                <w:rFonts w:ascii="Consolas" w:hAnsi="Consolas"/>
+                <w:lang w:val="pt-BR"/>
+              </w:rPr>
+              <w:t>and</w:t>
+            </w:r>
+            <w:proofErr w:type="spellEnd"/>
+            <w:r>
+              <w:rPr>
+                <w:rFonts w:ascii="Consolas" w:hAnsi="Consolas"/>
+                <w:lang w:val="pt-BR"/>
+              </w:rPr>
+              <w:t xml:space="preserve"> assemble </w:t>
+            </w:r>
+            <w:proofErr w:type="spellStart"/>
+            <w:r>
+              <w:rPr>
+                <w:rFonts w:ascii="Consolas" w:hAnsi="Consolas"/>
+                <w:lang w:val="pt-BR"/>
+              </w:rPr>
+              <w:t>message</w:t>
+            </w:r>
+            <w:proofErr w:type="spellEnd"/>
+            <w:r>
+              <w:rPr>
+                <w:rFonts w:ascii="Consolas" w:hAnsi="Consolas"/>
+                <w:lang w:val="pt-BR"/>
+              </w:rPr>
+              <w:br/>
+            </w:r>
+          </w:p>
+          <w:p>
+            <w:pPr>
+              <w:rPr>
+                <w:lang w:val="pt-BR"/>
+              </w:rPr>
+            </w:pPr>
+            <w:r>
+              <w:rPr>
+                <w:rFonts w:ascii="Consolas" w:hAnsi="Consolas"/>
+                <w:lang w:val="pt-BR"/>
+              </w:rPr>
+              <w:t>Não falha mais</w:t>
+            </w:r>
+          </w:p>
+        </w:tc>
+      </w:tr>
+      <w:tr>
+        <w:tc>
+          <w:tcPr>
+            <w:tcW w:w="328" w:type="dxa"/>
+          </w:tcPr>
+          <w:p>
+            <w:pPr>
+              <w:rPr>
+                <w:lang w:val="pt-BR"/>
+              </w:rPr>
+            </w:pPr>
+          </w:p>
+        </w:tc>
+        <w:tc>
+          <w:tcPr>
+            <w:tcW w:w="2024" w:type="dxa"/>
+          </w:tcPr>
+          <w:p>
+            <w:pPr>
+              <w:rPr>
+                <w:lang w:val="pt-BR"/>
+              </w:rPr>
+            </w:pPr>
+          </w:p>
+        </w:tc>
+        <w:tc>
+          <w:tcPr>
+            <w:tcW w:w="1338" w:type="dxa"/>
+          </w:tcPr>
+          <w:p>
+            <w:pPr>
+              <w:rPr>
+                <w:lang w:val="pt-BR"/>
+              </w:rPr>
+            </w:pPr>
+          </w:p>
+        </w:tc>
+        <w:tc>
+          <w:tcPr>
+            <w:tcW w:w="3102" w:type="dxa"/>
+          </w:tcPr>
+          <w:p>
+            <w:pPr>
+              <w:rPr>
+                <w:lang w:val="pt-BR"/>
+              </w:rPr>
+            </w:pPr>
+          </w:p>
+        </w:tc>
+        <w:tc>
+          <w:tcPr>
+            <w:tcW w:w="4278" w:type="dxa"/>
+          </w:tcPr>
+          <w:p>
+            <w:pPr>
+              <w:rPr>
+                <w:lang w:val="pt-BR"/>
+              </w:rPr>
+            </w:pPr>
+          </w:p>
+        </w:tc>
+      </w:tr>
+      <w:tr>
+        <w:tc>
+          <w:tcPr>
+            <w:tcW w:w="328" w:type="dxa"/>
+          </w:tcPr>
+          <w:p>
+            <w:pPr>
+              <w:rPr>
+                <w:lang w:val="pt-BR"/>
+              </w:rPr>
+            </w:pPr>
+          </w:p>
+        </w:tc>
+        <w:tc>
+          <w:tcPr>
+            <w:tcW w:w="2024" w:type="dxa"/>
+          </w:tcPr>
+          <w:p>
+            <w:pPr>
+              <w:rPr>
+                <w:lang w:val="pt-BR"/>
+              </w:rPr>
+            </w:pPr>
+          </w:p>
+        </w:tc>
+        <w:tc>
+          <w:tcPr>
+            <w:tcW w:w="1338" w:type="dxa"/>
+          </w:tcPr>
+          <w:p>
+            <w:pPr>
+              <w:rPr>
+                <w:lang w:val="pt-BR"/>
+              </w:rPr>
+            </w:pPr>
+          </w:p>
+        </w:tc>
+        <w:tc>
+          <w:tcPr>
+            <w:tcW w:w="3102" w:type="dxa"/>
+          </w:tcPr>
+          <w:p>
+            <w:pPr>
+              <w:rPr>
+                <w:lang w:val="pt-BR"/>
+              </w:rPr>
+            </w:pPr>
+          </w:p>
+        </w:tc>
+        <w:tc>
+          <w:tcPr>
+            <w:tcW w:w="4278" w:type="dxa"/>
+          </w:tcPr>
+          <w:p>
+            <w:pPr>
+              <w:rPr>
+                <w:lang w:val="pt-BR"/>
+              </w:rPr>
+            </w:pPr>
+          </w:p>
+        </w:tc>
+      </w:tr>
+      <w:tr>
+        <w:tc>
+          <w:tcPr>
+            <w:tcW w:w="328" w:type="dxa"/>
+          </w:tcPr>
+          <w:p>
+            <w:pPr>
+              <w:rPr>
+                <w:lang w:val="pt-BR"/>
+              </w:rPr>
+            </w:pPr>
+          </w:p>
+        </w:tc>
+        <w:tc>
+          <w:tcPr>
+            <w:tcW w:w="2024" w:type="dxa"/>
+          </w:tcPr>
+          <w:p>
+            <w:pPr>
+              <w:rPr>
+                <w:lang w:val="pt-BR"/>
+              </w:rPr>
+            </w:pPr>
+          </w:p>
+        </w:tc>
+        <w:tc>
+          <w:tcPr>
+            <w:tcW w:w="1338" w:type="dxa"/>
+          </w:tcPr>
+          <w:p>
+            <w:pPr>
+              <w:rPr>
+                <w:lang w:val="pt-BR"/>
+              </w:rPr>
+            </w:pPr>
+          </w:p>
+        </w:tc>
+        <w:tc>
+          <w:tcPr>
+            <w:tcW w:w="3102" w:type="dxa"/>
+          </w:tcPr>
+          <w:p>
+            <w:pPr>
+              <w:rPr>
+                <w:lang w:val="pt-BR"/>
+              </w:rPr>
+            </w:pPr>
+          </w:p>
+        </w:tc>
+        <w:tc>
+          <w:tcPr>
+            <w:tcW w:w="4278" w:type="dxa"/>
+          </w:tcPr>
+          <w:p>
+            <w:pPr>
+              <w:rPr>
+                <w:lang w:val="pt-BR"/>
+              </w:rPr>
+            </w:pPr>
+          </w:p>
+        </w:tc>
+      </w:tr>
+      <w:tr>
+        <w:tc>
+          <w:tcPr>
+            <w:tcW w:w="328" w:type="dxa"/>
+          </w:tcPr>
+          <w:p>
+            <w:pPr>
+              <w:rPr>
+                <w:lang w:val="pt-BR"/>
+              </w:rPr>
+            </w:pPr>
+          </w:p>
+        </w:tc>
+        <w:tc>
+          <w:tcPr>
+            <w:tcW w:w="2024" w:type="dxa"/>
+          </w:tcPr>
+          <w:p>
+            <w:pPr>
+              <w:rPr>
+                <w:lang w:val="pt-BR"/>
+              </w:rPr>
+            </w:pPr>
+          </w:p>
+        </w:tc>
+        <w:tc>
+          <w:tcPr>
+            <w:tcW w:w="1338" w:type="dxa"/>
+          </w:tcPr>
+          <w:p>
+            <w:pPr>
+              <w:rPr>
+                <w:lang w:val="pt-BR"/>
+              </w:rPr>
+            </w:pPr>
+          </w:p>
+        </w:tc>
+        <w:tc>
+          <w:tcPr>
+            <w:tcW w:w="3102" w:type="dxa"/>
+          </w:tcPr>
+          <w:p>
+            <w:pPr>
+              <w:rPr>
+                <w:lang w:val="pt-BR"/>
+              </w:rPr>
+            </w:pPr>
+          </w:p>
+        </w:tc>
+        <w:tc>
+          <w:tcPr>
+            <w:tcW w:w="4278" w:type="dxa"/>
+          </w:tcPr>
+          <w:p>
+            <w:pPr>
+              <w:rPr>
+                <w:lang w:val="pt-BR"/>
+              </w:rPr>
+            </w:pPr>
+          </w:p>
+        </w:tc>
+      </w:tr>
+      <w:tr>
+        <w:tc>
+          <w:tcPr>
+            <w:tcW w:w="328" w:type="dxa"/>
+          </w:tcPr>
+          <w:p>
+            <w:pPr>
+              <w:rPr>
+                <w:lang w:val="pt-BR"/>
+              </w:rPr>
+            </w:pPr>
+          </w:p>
+        </w:tc>
+        <w:tc>
+          <w:tcPr>
+            <w:tcW w:w="2024" w:type="dxa"/>
+          </w:tcPr>
+          <w:p>
+            <w:pPr>
+              <w:rPr>
+                <w:lang w:val="pt-BR"/>
+              </w:rPr>
+            </w:pPr>
+          </w:p>
+        </w:tc>
+        <w:tc>
+          <w:tcPr>
+            <w:tcW w:w="1338" w:type="dxa"/>
+          </w:tcPr>
+          <w:p>
+            <w:pPr>
+              <w:rPr>
+                <w:lang w:val="pt-BR"/>
+              </w:rPr>
+            </w:pPr>
+          </w:p>
+        </w:tc>
+        <w:tc>
+          <w:tcPr>
+            <w:tcW w:w="3102" w:type="dxa"/>
+          </w:tcPr>
+          <w:p>
+            <w:pPr>
+              <w:rPr>
+                <w:lang w:val="pt-BR"/>
+              </w:rPr>
+            </w:pPr>
+          </w:p>
+        </w:tc>
+        <w:tc>
+          <w:tcPr>
+            <w:tcW w:w="4278" w:type="dxa"/>
+          </w:tcPr>
+          <w:p>
+            <w:pPr>
+              <w:rPr>
+                <w:lang w:val="pt-BR"/>
+              </w:rPr>
+            </w:pPr>
+          </w:p>
+        </w:tc>
+      </w:tr>
+    </w:tbl>
     <w:p>
       <w:pPr>
         <w:rPr>
@@ -62,7 +923,7 @@
 </file>
 
 <file path=word/numbering.xml><?xml version="1.0" encoding="utf-8"?>
-<w:numbering xmlns:wpc="http://schemas.microsoft.com/office/word/2010/wordprocessingCanvas" xmlns:cx="http://schemas.microsoft.com/office/drawing/2014/chartex" xmlns:mc="http://schemas.openxmlformats.org/markup-compatibility/2006" xmlns:o="urn:schemas-microsoft-com:office:office" xmlns:r="http://schemas.openxmlformats.org/officeDocument/2006/relationships" xmlns:m="http://schemas.openxmlformats.org/officeDocument/2006/math" xmlns:v="urn:schemas-microsoft-com:vml" xmlns:wp14="http://schemas.microsoft.com/office/word/2010/wordprocessingDrawing" xmlns:wp="http://schemas.openxmlformats.org/drawingml/2006/wordprocessingDrawing" xmlns:w10="urn:schemas-microsoft-com:office:word" xmlns:w="http://schemas.openxmlformats.org/wordprocessingml/2006/main" xmlns:w14="http://schemas.microsoft.com/office/word/2010/wordml" xmlns:w15="http://schemas.microsoft.com/office/word/2012/wordml" xmlns:w16se="http://schemas.microsoft.com/office/word/2015/wordml/symex" xmlns:wpg="http://schemas.microsoft.com/office/word/2010/wordprocessingGroup" xmlns:wpi="http://schemas.microsoft.com/office/word/2010/wordprocessingInk" xmlns:wne="http://schemas.microsoft.com/office/word/2006/wordml" xmlns:wps="http://schemas.microsoft.com/office/word/2010/wordprocessingShape" mc:Ignorable="w14 w15 w16se wp14">
+<w:numbering xmlns:wpc="http://schemas.microsoft.com/office/word/2010/wordprocessingCanvas" xmlns:cx="http://schemas.microsoft.com/office/drawing/2014/chartex" xmlns:cx1="http://schemas.microsoft.com/office/drawing/2015/9/8/chartex" xmlns:cx2="http://schemas.microsoft.com/office/drawing/2015/10/21/chartex" xmlns:cx3="http://schemas.microsoft.com/office/drawing/2016/5/9/chartex" xmlns:cx4="http://schemas.microsoft.com/office/drawing/2016/5/10/chartex" xmlns:cx5="http://schemas.microsoft.com/office/drawing/2016/5/11/chartex" xmlns:cx6="http://schemas.microsoft.com/office/drawing/2016/5/12/chartex" xmlns:cx7="http://schemas.microsoft.com/office/drawing/2016/5/13/chartex" xmlns:cx8="http://schemas.microsoft.com/office/drawing/2016/5/14/chartex" xmlns:mc="http://schemas.openxmlformats.org/markup-compatibility/2006" xmlns:aink="http://schemas.microsoft.com/office/drawing/2016/ink" xmlns:am3d="http://schemas.microsoft.com/office/drawing/2017/model3d" xmlns:o="urn:schemas-microsoft-com:office:office" xmlns:r="http://schemas.openxmlformats.org/officeDocument/2006/relationships" xmlns:m="http://schemas.openxmlformats.org/officeDocument/2006/math" xmlns:v="urn:schemas-microsoft-com:vml" xmlns:wp14="http://schemas.microsoft.com/office/word/2010/wordprocessingDrawing" xmlns:wp="http://schemas.openxmlformats.org/drawingml/2006/wordprocessingDrawing" xmlns:w10="urn:schemas-microsoft-com:office:word" xmlns:w="http://schemas.openxmlformats.org/wordprocessingml/2006/main" xmlns:w14="http://schemas.microsoft.com/office/word/2010/wordml" xmlns:w15="http://schemas.microsoft.com/office/word/2012/wordml" xmlns:w16se="http://schemas.microsoft.com/office/word/2015/wordml/symex" xmlns:wpg="http://schemas.microsoft.com/office/word/2010/wordprocessingGroup" xmlns:wpi="http://schemas.microsoft.com/office/word/2010/wordprocessingInk" xmlns:wne="http://schemas.microsoft.com/office/word/2006/wordml" xmlns:wps="http://schemas.microsoft.com/office/word/2010/wordprocessingShape" mc:Ignorable="w14 w15 w16se wp14">
   <w:abstractNum w:abstractNumId="0" w15:restartNumberingAfterBreak="0">
     <w:nsid w:val="29FA03A4"/>
     <w:multiLevelType w:val="hybridMultilevel"/>
@@ -175,7 +1036,7 @@
       </w:pPr>
     </w:pPrDefault>
   </w:docDefaults>
-  <w:latentStyles w:defLockedState="0" w:defUIPriority="99" w:defSemiHidden="0" w:defUnhideWhenUsed="0" w:defQFormat="0" w:count="371">
+  <w:latentStyles w:defLockedState="0" w:defUIPriority="99" w:defSemiHidden="0" w:defUnhideWhenUsed="0" w:defQFormat="0" w:count="375">
     <w:lsdException w:name="Normal" w:uiPriority="0" w:qFormat="1"/>
     <w:lsdException w:name="heading 1" w:uiPriority="9" w:qFormat="1"/>
     <w:lsdException w:name="heading 2" w:semiHidden="1" w:uiPriority="9" w:unhideWhenUsed="1" w:qFormat="1"/>
@@ -281,7 +1142,6 @@
     <w:lsdException w:name="HTML Sample" w:semiHidden="1" w:unhideWhenUsed="1"/>
     <w:lsdException w:name="HTML Typewriter" w:semiHidden="1" w:unhideWhenUsed="1"/>
     <w:lsdException w:name="HTML Variable" w:semiHidden="1" w:unhideWhenUsed="1"/>
-    <w:lsdException w:name="Normal Table" w:semiHidden="1" w:unhideWhenUsed="1"/>
     <w:lsdException w:name="annotation subject" w:semiHidden="1" w:unhideWhenUsed="1"/>
     <w:lsdException w:name="No List" w:semiHidden="1" w:unhideWhenUsed="1"/>
     <w:lsdException w:name="Outline List 1" w:semiHidden="1" w:unhideWhenUsed="1"/>
@@ -325,10 +1185,8 @@
     <w:lsdException w:name="Table Elegant" w:semiHidden="1" w:unhideWhenUsed="1"/>
     <w:lsdException w:name="Table Professional" w:semiHidden="1" w:unhideWhenUsed="1"/>
     <w:lsdException w:name="Table Subtle 1" w:semiHidden="1" w:unhideWhenUsed="1"/>
-    <w:lsdException w:name="Table Subtle 2" w:semiHidden="1" w:unhideWhenUsed="1"/>
     <w:lsdException w:name="Table Web 1" w:semiHidden="1" w:unhideWhenUsed="1"/>
     <w:lsdException w:name="Table Web 2" w:semiHidden="1" w:unhideWhenUsed="1"/>
-    <w:lsdException w:name="Table Web 3" w:semiHidden="1" w:unhideWhenUsed="1"/>
     <w:lsdException w:name="Balloon Text" w:semiHidden="1" w:unhideWhenUsed="1"/>
     <w:lsdException w:name="Table Grid" w:uiPriority="39"/>
     <w:lsdException w:name="Table Theme" w:semiHidden="1" w:unhideWhenUsed="1"/>
@@ -547,6 +1405,10 @@
     <w:lsdException w:name="List Table 5 Dark Accent 6" w:uiPriority="50"/>
     <w:lsdException w:name="List Table 6 Colorful Accent 6" w:uiPriority="51"/>
     <w:lsdException w:name="List Table 7 Colorful Accent 6" w:uiPriority="52"/>
+    <w:lsdException w:name="Mention" w:semiHidden="1" w:unhideWhenUsed="1"/>
+    <w:lsdException w:name="Smart Hyperlink" w:semiHidden="1" w:unhideWhenUsed="1"/>
+    <w:lsdException w:name="Hashtag" w:semiHidden="1" w:unhideWhenUsed="1"/>
+    <w:lsdException w:name="Unresolved Mention" w:semiHidden="1" w:unhideWhenUsed="1"/>
   </w:latentStyles>
   <w:style w:type="paragraph" w:default="1" w:styleId="Normal">
     <w:name w:val="Normal"/>
@@ -576,7 +1438,6 @@
   <w:style w:type="character" w:default="1" w:styleId="DefaultParagraphFont">
     <w:name w:val="Default Paragraph Font"/>
     <w:uiPriority w:val="1"/>
-    <w:semiHidden/>
     <w:unhideWhenUsed/>
   </w:style>
   <w:style w:type="table" w:default="1" w:styleId="TableNormal">
@@ -646,6 +1507,25 @@
       <w:sz w:val="32"/>
       <w:szCs w:val="32"/>
     </w:rPr>
+  </w:style>
+  <w:style w:type="table" w:styleId="TableGrid">
+    <w:name w:val="Table Grid"/>
+    <w:basedOn w:val="TableNormal"/>
+    <w:uiPriority w:val="39"/>
+    <w:rsid w:val="003F1156"/>
+    <w:pPr>
+      <w:spacing w:after="0" w:line="240" w:lineRule="auto"/>
+    </w:pPr>
+    <w:tblPr>
+      <w:tblBorders>
+        <w:top w:val="single" w:sz="4" w:space="0" w:color="auto"/>
+        <w:left w:val="single" w:sz="4" w:space="0" w:color="auto"/>
+        <w:bottom w:val="single" w:sz="4" w:space="0" w:color="auto"/>
+        <w:right w:val="single" w:sz="4" w:space="0" w:color="auto"/>
+        <w:insideH w:val="single" w:sz="4" w:space="0" w:color="auto"/>
+        <w:insideV w:val="single" w:sz="4" w:space="0" w:color="auto"/>
+      </w:tblBorders>
+    </w:tblPr>
   </w:style>
 </w:styles>
 </file>

</xml_diff>